<commit_message>
documentation as of 29.01.2026 + question change
</commit_message>
<xml_diff>
--- a/Dokumentacja/PG_WETI_DPP_1_HMLLM.docx
+++ b/Dokumentacja/PG_WETI_DPP_1_HMLLM.docx
@@ -4777,7 +4777,7 @@
     </w:p>
     <w:sdt>
       <w:sdtPr>
-        <w:id w:val="1273750605"/>
+        <w:id w:val="1950641616"/>
         <w:docPartObj>
           <w:docPartGallery w:val="Table of Contents"/>
           <w:docPartUnique w:val="1"/>
@@ -12598,7 +12598,7 @@
           <w:rFonts w:ascii="Arial" w:cs="Arial" w:eastAsia="Arial" w:hAnsi="Arial"/>
           <w:rtl w:val="0"/>
         </w:rPr>
-        <w:t xml:space="preserve">Implementacja wielowątkowości</w:t>
+        <w:t xml:space="preserve">Implementacja równoległej współpracy agentów</w:t>
       </w:r>
       <w:r>
         <w:rPr>
@@ -19265,7 +19265,7 @@
     <w:sdt>
       <w:sdtPr>
         <w:lock w:val="contentLocked"/>
-        <w:id w:val="515321423"/>
+        <w:id w:val="469666348"/>
         <w:tag w:val="goog_rdk_0"/>
       </w:sdtPr>
       <w:sdtContent>
@@ -24933,7 +24933,7 @@
     <w:sdt>
       <w:sdtPr>
         <w:lock w:val="contentLocked"/>
-        <w:id w:val="496548915"/>
+        <w:id w:val="-217500893"/>
         <w:tag w:val="goog_rdk_1"/>
       </w:sdtPr>
       <w:sdtContent>
@@ -26135,7 +26135,7 @@
     <w:sdt>
       <w:sdtPr>
         <w:lock w:val="contentLocked"/>
-        <w:id w:val="-1332783585"/>
+        <w:id w:val="-1064362617"/>
         <w:tag w:val="goog_rdk_2"/>
       </w:sdtPr>
       <w:sdtContent>

</xml_diff>